<commit_message>
Final commit with minor changes
</commit_message>
<xml_diff>
--- a/Project.docx
+++ b/Project.docx
@@ -7115,71 +7115,6 @@
     </w:p>
     <w:p>
       <w:pPr>
-        <w:pStyle w:val="SourceCode"/>
-      </w:pPr>
-      <w:r>
-        <w:rPr>
-          <w:rStyle w:val="VerbatimChar"/>
-        </w:rPr>
-        <w:t xml:space="preserve">## Warning: The `&lt;scale&gt;` argument of `guides()` cannot be `FALSE`. Use "none" instead as</w:t>
-      </w:r>
-      <w:r>
-        <w:br/>
-      </w:r>
-      <w:r>
-        <w:rPr>
-          <w:rStyle w:val="VerbatimChar"/>
-        </w:rPr>
-        <w:t xml:space="preserve">## of ggplot2 3.3.4.</w:t>
-      </w:r>
-      <w:r>
-        <w:br/>
-      </w:r>
-      <w:r>
-        <w:rPr>
-          <w:rStyle w:val="VerbatimChar"/>
-        </w:rPr>
-        <w:t xml:space="preserve">## ℹ The deprecated feature was likely used in the factoextra package.</w:t>
-      </w:r>
-      <w:r>
-        <w:br/>
-      </w:r>
-      <w:r>
-        <w:rPr>
-          <w:rStyle w:val="VerbatimChar"/>
-        </w:rPr>
-        <w:t xml:space="preserve">##   Please report the issue at &lt;https://github.com/kassambara/factoextra/issues&gt;.</w:t>
-      </w:r>
-      <w:r>
-        <w:br/>
-      </w:r>
-      <w:r>
-        <w:rPr>
-          <w:rStyle w:val="VerbatimChar"/>
-        </w:rPr>
-        <w:t xml:space="preserve">## This warning is displayed once every 8 hours.</w:t>
-      </w:r>
-      <w:r>
-        <w:br/>
-      </w:r>
-      <w:r>
-        <w:rPr>
-          <w:rStyle w:val="VerbatimChar"/>
-        </w:rPr>
-        <w:t xml:space="preserve">## Call `lifecycle::last_lifecycle_warnings()` to see where this warning was</w:t>
-      </w:r>
-      <w:r>
-        <w:br/>
-      </w:r>
-      <w:r>
-        <w:rPr>
-          <w:rStyle w:val="VerbatimChar"/>
-        </w:rPr>
-        <w:t xml:space="preserve">## generated.</w:t>
-      </w:r>
-    </w:p>
-    <w:p>
-      <w:pPr>
         <w:pStyle w:val="FirstParagraph"/>
       </w:pPr>
       <w:r>
@@ -7996,17 +7931,6 @@
         <w:rPr>
           <w:rStyle w:val="VerbatimChar"/>
         </w:rPr>
-        <w:t xml:space="preserve">## Warning: Unknown control parameters: type</w:t>
-      </w:r>
-    </w:p>
-    <w:p>
-      <w:pPr>
-        <w:pStyle w:val="SourceCode"/>
-      </w:pPr>
-      <w:r>
-        <w:rPr>
-          <w:rStyle w:val="VerbatimChar"/>
-        </w:rPr>
         <w:t xml:space="preserve">## Available control parameters (with default values):</w:t>
       </w:r>
       <w:r>
@@ -9196,17 +9120,6 @@
           <w:rStyle w:val="NormalTok"/>
         </w:rPr>
         <w:t xml:space="preserve">))</w:t>
-      </w:r>
-    </w:p>
-    <w:p>
-      <w:pPr>
-        <w:pStyle w:val="SourceCode"/>
-      </w:pPr>
-      <w:r>
-        <w:rPr>
-          <w:rStyle w:val="VerbatimChar"/>
-        </w:rPr>
-        <w:t xml:space="preserve">## Warning: Unknown control parameters: type</w:t>
       </w:r>
     </w:p>
     <w:p>

</xml_diff>